<commit_message>
Documento dei requisiti v4
</commit_message>
<xml_diff>
--- a/Documentazione/Requisiti/DocumentoDeiRequisiti.docx
+++ b/Documentazione/Requisiti/DocumentoDeiRequisiti.docx
@@ -895,7 +895,7 @@
           <w:sz w:val="23"/>
           <w:szCs w:val="23"/>
         </w:rPr>
-        <w:t>Capo d’azienda</w:t>
+        <w:t>Amministratore</w:t>
       </w:r>
     </w:p>
     <w:p>
@@ -917,29 +917,7 @@
           <w:sz w:val="23"/>
           <w:szCs w:val="23"/>
         </w:rPr>
-        <w:t>Personale interno</w:t>
-      </w:r>
-    </w:p>
-    <w:p>
-      <w:pPr>
-        <w:pStyle w:val="Default"/>
-        <w:numPr>
-          <w:ilvl w:val="0"/>
-          <w:numId w:val="8"/>
-        </w:numPr>
-        <w:rPr>
-          <w:b/>
-          <w:sz w:val="23"/>
-          <w:szCs w:val="23"/>
-        </w:rPr>
-      </w:pPr>
-      <w:r>
-        <w:rPr>
-          <w:b/>
-          <w:sz w:val="23"/>
-          <w:szCs w:val="23"/>
-        </w:rPr>
-        <w:t>Analisti e progettisti (Erba Lorenzo, Corbetta Davide e Cacciarino Matteo)</w:t>
+        <w:t>Cliente</w:t>
       </w:r>
     </w:p>
     <w:p>
@@ -1414,7 +1392,6 @@
           <w:sz w:val="23"/>
           <w:szCs w:val="23"/>
         </w:rPr>
-        <w:lastRenderedPageBreak/>
         <w:t>Dovrà permettere il log-out del dipendente autorizzato in ogni momento</w:t>
       </w:r>
     </w:p>
@@ -2431,7 +2408,6 @@
           <w:sz w:val="23"/>
           <w:szCs w:val="23"/>
         </w:rPr>
-        <w:lastRenderedPageBreak/>
         <w:t>Un campo per l’inserimento della password del personale autorizzato</w:t>
       </w:r>
     </w:p>
@@ -2454,6 +2430,7 @@
           <w:sz w:val="23"/>
           <w:szCs w:val="23"/>
         </w:rPr>
+        <w:lastRenderedPageBreak/>
         <w:t xml:space="preserve">Un pulsante di accesso. In caso di successo nell’autenticazione, il personale autorizzato verrà collegato al pannello </w:t>
       </w:r>
       <w:r>
@@ -3015,15 +2992,7 @@
           <w:sz w:val="23"/>
           <w:szCs w:val="23"/>
         </w:rPr>
-        <w:t xml:space="preserve">Il pannello elimina meeting </w:t>
-      </w:r>
-      <w:r>
-        <w:rPr>
-          <w:b/>
-          <w:sz w:val="23"/>
-          <w:szCs w:val="23"/>
-        </w:rPr>
-        <w:t>sarà strutturato nel seguente modo:</w:t>
+        <w:t>Il pannello elimina meeting sarà strutturato nel seguente modo:</w:t>
       </w:r>
     </w:p>
     <w:p>
@@ -3119,15 +3088,7 @@
           <w:sz w:val="23"/>
           <w:szCs w:val="23"/>
         </w:rPr>
-        <w:t xml:space="preserve">Il pannello visualizza amministratore </w:t>
-      </w:r>
-      <w:r>
-        <w:rPr>
-          <w:b/>
-          <w:sz w:val="23"/>
-          <w:szCs w:val="23"/>
-        </w:rPr>
-        <w:t>sarà strutturato nel seguente modo:</w:t>
+        <w:t>Il pannello visualizza amministratore sarà strutturato nel seguente modo:</w:t>
       </w:r>
     </w:p>
     <w:p>
@@ -3274,15 +3235,7 @@
           <w:sz w:val="23"/>
           <w:szCs w:val="23"/>
         </w:rPr>
-        <w:t xml:space="preserve">Il pannello visualizza persone presenti </w:t>
-      </w:r>
-      <w:r>
-        <w:rPr>
-          <w:b/>
-          <w:sz w:val="23"/>
-          <w:szCs w:val="23"/>
-        </w:rPr>
-        <w:t>sarà strutturato nel seguente modo:</w:t>
+        <w:t>Il pannello visualizza persone presenti sarà strutturato nel seguente modo:</w:t>
       </w:r>
     </w:p>
     <w:p>
@@ -3377,16 +3330,7 @@
           <w:sz w:val="23"/>
           <w:szCs w:val="23"/>
         </w:rPr>
-        <w:lastRenderedPageBreak/>
-        <w:t xml:space="preserve">Il pannello visualizza meeting </w:t>
-      </w:r>
-      <w:r>
-        <w:rPr>
-          <w:b/>
-          <w:sz w:val="23"/>
-          <w:szCs w:val="23"/>
-        </w:rPr>
-        <w:t>sarà strutturato nel seguente modo:</w:t>
+        <w:t>Il pannello visualizza meeting sarà strutturato nel seguente modo:</w:t>
       </w:r>
     </w:p>
     <w:p>
@@ -3408,6 +3352,7 @@
           <w:sz w:val="23"/>
           <w:szCs w:val="23"/>
         </w:rPr>
+        <w:lastRenderedPageBreak/>
         <w:t>Un pulsante per selezionare da che orario visualizzare i meeting disponibili</w:t>
       </w:r>
     </w:p>
@@ -3503,15 +3448,7 @@
           <w:sz w:val="23"/>
           <w:szCs w:val="23"/>
         </w:rPr>
-        <w:t>Una text box per visualizzare i</w:t>
-      </w:r>
-      <w:r>
-        <w:rPr>
-          <w:b/>
-          <w:sz w:val="23"/>
-          <w:szCs w:val="23"/>
-        </w:rPr>
-        <w:t>l log di accesso degli administrators</w:t>
+        <w:t>Una text box per visualizzare il log di accesso degli administrators</w:t>
       </w:r>
     </w:p>
     <w:p>
@@ -4119,11 +4056,11 @@
         <w:ind w:left="1380"/>
       </w:pPr>
       <w:r>
-        <w:t xml:space="preserve">Il sistema non dovrà violare diritti sul copyright di nessun tipo di nessun prodotto già esistente. Il sistema non dovrà contenere riferimenti diretti o indiretti a software già esistenti se non esplicitamente espresso dalla casa di produzione del software in </w:t>
+        <w:t xml:space="preserve">Il sistema non dovrà violare diritti sul copyright di nessun tipo di nessun prodotto già esistente. Il sistema non dovrà contenere riferimenti diretti o indiretti a software già esistenti se non esplicitamente espresso dalla casa di produzione del software in oggetto. Quanto detto va esteso a tutti i marchi registrati in genere in quanto requisito </w:t>
       </w:r>
       <w:r>
         <w:lastRenderedPageBreak/>
-        <w:t xml:space="preserve">oggetto. Quanto detto va esteso a tutti i marchi registrati in genere in quanto requisito legale necessario è quello di rispettare la normativa sull'uso di titoli già esistenti ed adeguatamente registrati e la normativa regolante le forme di pubblicità indiretta. Il sistema in ogni sua singola componente non dovrà ricalcare il design grafico di nessun altro prodotto già in commercio e che goda di Author Rights. Il Sistema può riutilizzare solo parti di architetture non proprietarie o sottostanti a License Authoring di tipo libero o semi-libero oppure Open Source. Il sistema non dovrà riutilizzare formati già esistenti e regolarmente brevettati. </w:t>
+        <w:t xml:space="preserve">legale necessario è quello di rispettare la normativa sull'uso di titoli già esistenti ed adeguatamente registrati e la normativa regolante le forme di pubblicità indiretta. Il sistema in ogni sua singola componente non dovrà ricalcare il design grafico di nessun altro prodotto già in commercio e che goda di Author Rights. Il Sistema può riutilizzare solo parti di architetture non proprietarie o sottostanti a License Authoring di tipo libero o semi-libero oppure Open Source. Il sistema non dovrà riutilizzare formati già esistenti e regolarmente brevettati. </w:t>
       </w:r>
     </w:p>
     <w:p>
@@ -5925,6 +5862,7 @@
     <w:lsdException w:name="HTML Sample" w:semiHidden="1" w:unhideWhenUsed="1"/>
     <w:lsdException w:name="HTML Typewriter" w:semiHidden="1" w:unhideWhenUsed="1"/>
     <w:lsdException w:name="HTML Variable" w:semiHidden="1" w:unhideWhenUsed="1"/>
+    <w:lsdException w:name="Normal Table" w:semiHidden="1" w:unhideWhenUsed="1"/>
     <w:lsdException w:name="annotation subject" w:semiHidden="1" w:unhideWhenUsed="1"/>
     <w:lsdException w:name="No List" w:semiHidden="1" w:unhideWhenUsed="1"/>
     <w:lsdException w:name="Outline List 1" w:semiHidden="1" w:unhideWhenUsed="1"/>
@@ -5971,8 +5909,10 @@
     <w:lsdException w:name="Table Subtle 2" w:semiHidden="1" w:unhideWhenUsed="1"/>
     <w:lsdException w:name="Table Web 1" w:semiHidden="1" w:unhideWhenUsed="1"/>
     <w:lsdException w:name="Table Web 2" w:semiHidden="1" w:unhideWhenUsed="1"/>
+    <w:lsdException w:name="Table Web 3" w:semiHidden="1" w:unhideWhenUsed="1"/>
     <w:lsdException w:name="Balloon Text" w:semiHidden="1" w:unhideWhenUsed="1"/>
     <w:lsdException w:name="Table Grid" w:uiPriority="39"/>
+    <w:lsdException w:name="Table Theme" w:semiHidden="1" w:unhideWhenUsed="1"/>
     <w:lsdException w:name="Placeholder Text" w:semiHidden="1"/>
     <w:lsdException w:name="No Spacing" w:uiPriority="1" w:qFormat="1"/>
     <w:lsdException w:name="Light Shading" w:uiPriority="60"/>

</xml_diff>